<commit_message>
This is a default message. I am too lazy to type anything
</commit_message>
<xml_diff>
--- a/public/Songyu_Wang_Resume.docx
+++ b/public/Songyu_Wang_Resume.docx
@@ -76,7 +76,33 @@
           <w:sz w:val="21"/>
           <w:highlight w:val="white"/>
         </w:rPr>
-        <w:t>Software test engineer (quality assurance specialist) with three years of experience in test strategy design, test automation, test plan, test execution(manual and automated), and test framework/tool development in the highly regulated industry in a SCRUM/Agile environment. Experienced in complex test management and tractability. Have a deep understanding of functional testing with behavior-driven development and test-driven development. Have strong technical acumen with extensive defect and bug identification, triage, reporting, and verification exposures. Oversaw verification and validation regularly for web applications, API services, etc.</w:t>
+        <w:t xml:space="preserve">Software test engineer (quality assurance specialist) with </w:t>
+      </w:r>
+      <w:r>
+        <w:rPr>
+          <w:rFonts w:ascii="apple-system;system-ui;BlinkMacSystemFont;Segoe UI;Roboto;Helvetica Neue;Fira Sans;Ubuntu;Oxygen;Oxygen Sans;Cantarell;Droid Sans;Apple Color Emoji;Segoe UI Emoji;Segoe UI Symbol;Lucida Grande;Helvetica;Arial;sans-serif" w:hAnsi="apple-system;system-ui;BlinkMacSystemFont;Segoe UI;Roboto;Helvetica Neue;Fira Sans;Ubuntu;Oxygen;Oxygen Sans;Cantarell;Droid Sans;Apple Color Emoji;Segoe UI Emoji;Segoe UI Symbol;Lucida Grande;Helvetica;Arial;sans-serif"/>
+          <w:b w:val="false"/>
+          <w:i w:val="false"/>
+          <w:caps w:val="false"/>
+          <w:smallCaps w:val="false"/>
+          <w:spacing w:val="0"/>
+          <w:sz w:val="21"/>
+          <w:highlight w:val="white"/>
+        </w:rPr>
+        <w:t>four</w:t>
+      </w:r>
+      <w:r>
+        <w:rPr>
+          <w:rFonts w:ascii="apple-system;system-ui;BlinkMacSystemFont;Segoe UI;Roboto;Helvetica Neue;Fira Sans;Ubuntu;Oxygen;Oxygen Sans;Cantarell;Droid Sans;Apple Color Emoji;Segoe UI Emoji;Segoe UI Symbol;Lucida Grande;Helvetica;Arial;sans-serif" w:hAnsi="apple-system;system-ui;BlinkMacSystemFont;Segoe UI;Roboto;Helvetica Neue;Fira Sans;Ubuntu;Oxygen;Oxygen Sans;Cantarell;Droid Sans;Apple Color Emoji;Segoe UI Emoji;Segoe UI Symbol;Lucida Grande;Helvetica;Arial;sans-serif"/>
+          <w:b w:val="false"/>
+          <w:i w:val="false"/>
+          <w:caps w:val="false"/>
+          <w:smallCaps w:val="false"/>
+          <w:spacing w:val="0"/>
+          <w:sz w:val="21"/>
+          <w:highlight w:val="white"/>
+        </w:rPr>
+        <w:t xml:space="preserve"> years of experience in test strategy design, test automation, test plan, test execution(manual and automated), and test framework/tool development in the highly regulated industry in a SCRUM/Agile environment. Experienced in complex test management and tractability. Have a deep understanding of functional testing with behavior-driven development and test-driven development. Have strong technical acumen with extensive defect and bug identification, triage, reporting, and verification exposures. Oversaw verification and validation regularly for web applications, API services, etc.</w:t>
       </w:r>
       <w:r>
         <w:rPr>
@@ -281,7 +307,7 @@
                 <w:bCs w:val="false"/>
                 <w:kern w:val="0"/>
               </w:rPr>
-              <w:t xml:space="preserve">Selenium </w:t>
+              <w:t>Selenium</w:t>
             </w:r>
           </w:p>
         </w:tc>
@@ -365,7 +391,7 @@
                 <w:bCs w:val="false"/>
                 <w:kern w:val="0"/>
               </w:rPr>
-              <w:t xml:space="preserve">Behave </w:t>
+              <w:t>Behave</w:t>
             </w:r>
           </w:p>
         </w:tc>
@@ -426,7 +452,7 @@
                 <w:bCs w:val="false"/>
                 <w:kern w:val="0"/>
               </w:rPr>
-              <w:t xml:space="preserve">Python </w:t>
+              <w:t>Python</w:t>
             </w:r>
           </w:p>
         </w:tc>
@@ -597,7 +623,7 @@
                 <w:bCs w:val="false"/>
                 <w:kern w:val="0"/>
               </w:rPr>
-              <w:t xml:space="preserve">Docker </w:t>
+              <w:t>Docker</w:t>
             </w:r>
           </w:p>
         </w:tc>
@@ -703,7 +729,7 @@
       </w:pPr>
       <w:r>
         <w:rPr/>
-        <w:t>Onboarding all new hires for the QE(Quality Engineering) team</w:t>
+        <w:t>Onboarding new hires for the QE(Quality Engineering) team</w:t>
       </w:r>
     </w:p>
     <w:p>
@@ -2728,7 +2754,13 @@
     </w:pPr>
     <w:rPr/>
   </w:style>
-  <w:style w:type="paragraph" w:styleId="TOCHeading">
+  <w:style w:type="paragraph" w:styleId="IndexHeading">
+    <w:name w:val="Index Heading"/>
+    <w:basedOn w:val="Heading"/>
+    <w:pPr/>
+    <w:rPr/>
+  </w:style>
+  <w:style w:type="paragraph" w:styleId="ContentsHeading">
     <w:name w:val="TOC Heading"/>
     <w:uiPriority w:val="39"/>
     <w:unhideWhenUsed/>

</xml_diff>